<commit_message>
Optimize and Update Report
</commit_message>
<xml_diff>
--- a/lab1/report.docx
+++ b/lab1/report.docx
@@ -908,7 +908,16 @@
                 <w:szCs w:val="24"/>
                 <w:lang w:eastAsia="zh-CN"/>
               </w:rPr>
-              <w:t>1.77s</w:t>
+              <w:t>0.54</w:t>
+            </w:r>
+            <w:r>
+              <w:rPr>
+                <w:rFonts w:ascii="Arial" w:eastAsiaTheme="minorEastAsia" w:hAnsi="Arial" w:cs="Arial"/>
+                <w:sz w:val="16"/>
+                <w:szCs w:val="24"/>
+                <w:lang w:eastAsia="zh-CN"/>
+              </w:rPr>
+              <w:t>s</w:t>
             </w:r>
           </w:p>
         </w:tc>
@@ -937,7 +946,34 @@
                 <w:szCs w:val="24"/>
                 <w:lang w:eastAsia="zh-CN"/>
               </w:rPr>
-              <w:t>18.85s</w:t>
+              <w:t>12</w:t>
+            </w:r>
+            <w:r>
+              <w:rPr>
+                <w:rFonts w:ascii="Arial" w:eastAsiaTheme="minorEastAsia" w:hAnsi="Arial" w:cs="Arial"/>
+                <w:sz w:val="16"/>
+                <w:szCs w:val="24"/>
+                <w:lang w:eastAsia="zh-CN"/>
+              </w:rPr>
+              <w:t>.</w:t>
+            </w:r>
+            <w:r>
+              <w:rPr>
+                <w:rFonts w:ascii="Arial" w:eastAsiaTheme="minorEastAsia" w:hAnsi="Arial" w:cs="Arial"/>
+                <w:sz w:val="16"/>
+                <w:szCs w:val="24"/>
+                <w:lang w:eastAsia="zh-CN"/>
+              </w:rPr>
+              <w:t>70</w:t>
+            </w:r>
+            <w:r>
+              <w:rPr>
+                <w:rFonts w:ascii="Arial" w:eastAsiaTheme="minorEastAsia" w:hAnsi="Arial" w:cs="Arial"/>
+                <w:sz w:val="16"/>
+                <w:szCs w:val="24"/>
+                <w:lang w:eastAsia="zh-CN"/>
+              </w:rPr>
+              <w:t>s</w:t>
             </w:r>
           </w:p>
         </w:tc>
@@ -966,7 +1002,34 @@
                 <w:szCs w:val="24"/>
                 <w:lang w:eastAsia="zh-CN"/>
               </w:rPr>
-              <w:t>25.27s</w:t>
+              <w:t>15</w:t>
+            </w:r>
+            <w:r>
+              <w:rPr>
+                <w:rFonts w:ascii="Arial" w:eastAsiaTheme="minorEastAsia" w:hAnsi="Arial" w:cs="Arial"/>
+                <w:sz w:val="16"/>
+                <w:szCs w:val="24"/>
+                <w:lang w:eastAsia="zh-CN"/>
+              </w:rPr>
+              <w:t>.</w:t>
+            </w:r>
+            <w:r>
+              <w:rPr>
+                <w:rFonts w:ascii="Arial" w:eastAsiaTheme="minorEastAsia" w:hAnsi="Arial" w:cs="Arial"/>
+                <w:sz w:val="16"/>
+                <w:szCs w:val="24"/>
+                <w:lang w:eastAsia="zh-CN"/>
+              </w:rPr>
+              <w:t>12</w:t>
+            </w:r>
+            <w:r>
+              <w:rPr>
+                <w:rFonts w:ascii="Arial" w:eastAsiaTheme="minorEastAsia" w:hAnsi="Arial" w:cs="Arial"/>
+                <w:sz w:val="16"/>
+                <w:szCs w:val="24"/>
+                <w:lang w:eastAsia="zh-CN"/>
+              </w:rPr>
+              <w:t>s</w:t>
             </w:r>
           </w:p>
         </w:tc>
@@ -995,7 +1058,7 @@
                 <w:szCs w:val="24"/>
                 <w:lang w:eastAsia="zh-CN"/>
               </w:rPr>
-              <w:t>43554</w:t>
+              <w:t>39588</w:t>
             </w:r>
           </w:p>
         </w:tc>
@@ -1058,7 +1121,25 @@
                 <w:szCs w:val="24"/>
                 <w:lang w:eastAsia="zh-CN"/>
               </w:rPr>
-              <w:t>4.22s</w:t>
+              <w:t>1.</w:t>
+            </w:r>
+            <w:r>
+              <w:rPr>
+                <w:rFonts w:ascii="Arial" w:eastAsiaTheme="minorEastAsia" w:hAnsi="Arial" w:cs="Arial"/>
+                <w:sz w:val="16"/>
+                <w:szCs w:val="24"/>
+                <w:lang w:eastAsia="zh-CN"/>
+              </w:rPr>
+              <w:t>76</w:t>
+            </w:r>
+            <w:r>
+              <w:rPr>
+                <w:rFonts w:ascii="Arial" w:eastAsiaTheme="minorEastAsia" w:hAnsi="Arial" w:cs="Arial"/>
+                <w:sz w:val="16"/>
+                <w:szCs w:val="24"/>
+                <w:lang w:eastAsia="zh-CN"/>
+              </w:rPr>
+              <w:t>s</w:t>
             </w:r>
           </w:p>
         </w:tc>
@@ -1087,7 +1168,25 @@
                 <w:szCs w:val="24"/>
                 <w:lang w:eastAsia="zh-CN"/>
               </w:rPr>
-              <w:t>243.88s</w:t>
+              <w:t>1</w:t>
+            </w:r>
+            <w:r>
+              <w:rPr>
+                <w:rFonts w:ascii="Arial" w:eastAsiaTheme="minorEastAsia" w:hAnsi="Arial" w:cs="Arial"/>
+                <w:sz w:val="16"/>
+                <w:szCs w:val="24"/>
+                <w:lang w:eastAsia="zh-CN"/>
+              </w:rPr>
+              <w:t>74.02</w:t>
+            </w:r>
+            <w:r>
+              <w:rPr>
+                <w:rFonts w:ascii="Arial" w:eastAsiaTheme="minorEastAsia" w:hAnsi="Arial" w:cs="Arial"/>
+                <w:sz w:val="16"/>
+                <w:szCs w:val="24"/>
+                <w:lang w:eastAsia="zh-CN"/>
+              </w:rPr>
+              <w:t>s</w:t>
             </w:r>
           </w:p>
         </w:tc>
@@ -1116,7 +1215,16 @@
                 <w:szCs w:val="24"/>
                 <w:lang w:eastAsia="zh-CN"/>
               </w:rPr>
-              <w:t>504.51s</w:t>
+              <w:t>192.41</w:t>
+            </w:r>
+            <w:r>
+              <w:rPr>
+                <w:rFonts w:ascii="Arial" w:eastAsiaTheme="minorEastAsia" w:hAnsi="Arial" w:cs="Arial"/>
+                <w:sz w:val="16"/>
+                <w:szCs w:val="24"/>
+                <w:lang w:eastAsia="zh-CN"/>
+              </w:rPr>
+              <w:t>s</w:t>
             </w:r>
           </w:p>
         </w:tc>
@@ -1208,7 +1316,34 @@
                 <w:szCs w:val="24"/>
                 <w:lang w:eastAsia="zh-CN"/>
               </w:rPr>
-              <w:t>5.48s</w:t>
+              <w:t>4</w:t>
+            </w:r>
+            <w:r>
+              <w:rPr>
+                <w:rFonts w:ascii="Arial" w:eastAsiaTheme="minorEastAsia" w:hAnsi="Arial" w:cs="Arial"/>
+                <w:sz w:val="16"/>
+                <w:szCs w:val="24"/>
+                <w:lang w:eastAsia="zh-CN"/>
+              </w:rPr>
+              <w:t>.</w:t>
+            </w:r>
+            <w:r>
+              <w:rPr>
+                <w:rFonts w:ascii="Arial" w:eastAsiaTheme="minorEastAsia" w:hAnsi="Arial" w:cs="Arial"/>
+                <w:sz w:val="16"/>
+                <w:szCs w:val="24"/>
+                <w:lang w:eastAsia="zh-CN"/>
+              </w:rPr>
+              <w:t>66</w:t>
+            </w:r>
+            <w:r>
+              <w:rPr>
+                <w:rFonts w:ascii="Arial" w:eastAsiaTheme="minorEastAsia" w:hAnsi="Arial" w:cs="Arial"/>
+                <w:sz w:val="16"/>
+                <w:szCs w:val="24"/>
+                <w:lang w:eastAsia="zh-CN"/>
+              </w:rPr>
+              <w:t>s</w:t>
             </w:r>
           </w:p>
         </w:tc>
@@ -1237,7 +1372,16 @@
                 <w:szCs w:val="24"/>
                 <w:lang w:eastAsia="zh-CN"/>
               </w:rPr>
-              <w:t>535.87s</w:t>
+              <w:t>306</w:t>
+            </w:r>
+            <w:r>
+              <w:rPr>
+                <w:rFonts w:ascii="Arial" w:eastAsiaTheme="minorEastAsia" w:hAnsi="Arial" w:cs="Arial"/>
+                <w:sz w:val="16"/>
+                <w:szCs w:val="24"/>
+                <w:lang w:eastAsia="zh-CN"/>
+              </w:rPr>
+              <w:t>.87s</w:t>
             </w:r>
           </w:p>
         </w:tc>
@@ -1266,7 +1410,16 @@
                 <w:szCs w:val="24"/>
                 <w:lang w:eastAsia="zh-CN"/>
               </w:rPr>
-              <w:t>1297.20s</w:t>
+              <w:t>941</w:t>
+            </w:r>
+            <w:r>
+              <w:rPr>
+                <w:rFonts w:ascii="Arial" w:eastAsiaTheme="minorEastAsia" w:hAnsi="Arial" w:cs="Arial"/>
+                <w:sz w:val="16"/>
+                <w:szCs w:val="24"/>
+                <w:lang w:eastAsia="zh-CN"/>
+              </w:rPr>
+              <w:t>.20s</w:t>
             </w:r>
           </w:p>
         </w:tc>
@@ -1295,7 +1448,16 @@
                 <w:szCs w:val="24"/>
                 <w:lang w:eastAsia="zh-CN"/>
               </w:rPr>
-              <w:t>1006718</w:t>
+              <w:t>8203</w:t>
+            </w:r>
+            <w:r>
+              <w:rPr>
+                <w:rFonts w:ascii="Arial" w:eastAsiaTheme="minorEastAsia" w:hAnsi="Arial" w:cs="Arial"/>
+                <w:sz w:val="16"/>
+                <w:szCs w:val="24"/>
+                <w:lang w:eastAsia="zh-CN"/>
+              </w:rPr>
+              <w:t>98</w:t>
             </w:r>
           </w:p>
         </w:tc>
@@ -1818,7 +1980,16 @@
                 <w:szCs w:val="24"/>
                 <w:lang w:eastAsia="zh-CN"/>
               </w:rPr>
-              <w:t>152</w:t>
+              <w:t>15</w:t>
+            </w:r>
+            <w:r>
+              <w:rPr>
+                <w:rFonts w:ascii="Arial" w:eastAsiaTheme="minorEastAsia" w:hAnsi="Arial" w:cs="Arial"/>
+                <w:sz w:val="16"/>
+                <w:szCs w:val="24"/>
+                <w:lang w:eastAsia="zh-CN"/>
+              </w:rPr>
+              <w:t>3</w:t>
             </w:r>
           </w:p>
         </w:tc>
@@ -2424,7 +2595,7 @@
               <w:spacing w:line="288" w:lineRule="auto"/>
               <w:jc w:val="center"/>
               <w:rPr>
-                <w:rFonts w:ascii="Arial" w:eastAsiaTheme="minorEastAsia" w:hAnsi="Arial" w:cs="Arial" w:hint="eastAsia"/>
+                <w:rFonts w:ascii="Arial" w:eastAsiaTheme="minorEastAsia" w:hAnsi="Arial" w:cs="Arial"/>
                 <w:b/>
                 <w:sz w:val="16"/>
                 <w:szCs w:val="24"/>
@@ -4021,8 +4192,10 @@
                 <w:szCs w:val="24"/>
                 <w:lang w:eastAsia="zh-CN"/>
               </w:rPr>
-              <w:t>by the way</w:t>
-            </w:r>
+              <w:t>a bad movie</w:t>
+            </w:r>
+            <w:bookmarkStart w:id="0" w:name="_GoBack"/>
+            <w:bookmarkEnd w:id="0"/>
           </w:p>
         </w:tc>
       </w:tr>
@@ -4576,18 +4749,7 @@
           <w:szCs w:val="24"/>
           <w:lang w:eastAsia="zh-CN"/>
         </w:rPr>
-        <w:t>of</w:t>
-      </w:r>
-      <w:bookmarkStart w:id="0" w:name="_GoBack"/>
-      <w:bookmarkEnd w:id="0"/>
-      <w:r>
-        <w:rPr>
-          <w:rFonts w:ascii="Arial" w:eastAsiaTheme="minorEastAsia" w:hAnsi="Arial" w:cs="Arial"/>
-          <w:sz w:val="24"/>
-          <w:szCs w:val="24"/>
-          <w:lang w:eastAsia="zh-CN"/>
-        </w:rPr>
-        <w:t xml:space="preserve"> the domain</w:t>
+        <w:t>of the domain</w:t>
       </w:r>
       <w:r>
         <w:rPr>

</xml_diff>